<commit_message>
Many images and edits
</commit_message>
<xml_diff>
--- a/Dzaqtlas Adventure.docx
+++ b/Dzaqtlas Adventure.docx
@@ -1430,32 +1430,28 @@
         <w:lastRenderedPageBreak/>
         <w:t>DZAQṪAS</w:t>
       </w:r>
+      <w:bookmarkStart w:id="0" w:name="_Toc116680648"/>
     </w:p>
     <w:p>
       <w:pPr>
-        <w:pStyle w:val="Heading1"/>
-        <w:jc w:val="center"/>
-        <w:rPr>
-          <w:sz w:val="48"/>
-          <w:szCs w:val="48"/>
-        </w:rPr>
-      </w:pPr>
-      <w:bookmarkStart w:id="0" w:name="_Toc116680648"/>
-      <w:r>
-        <w:rPr>
+        <w:pStyle w:val="Title"/>
+        <w:rPr>
+          <w:rFonts w:ascii="ZhoGlyph" w:hAnsi="ZhoGlyph"/>
           <w:i/>
           <w:iCs/>
-          <w:sz w:val="48"/>
-          <w:szCs w:val="48"/>
-        </w:rPr>
-        <w:t>DZAQTLA</w:t>
-      </w:r>
+        </w:rPr>
+      </w:pPr>
       <w:r>
         <w:rPr>
           <w:i/>
           <w:iCs/>
-          <w:sz w:val="48"/>
-          <w:szCs w:val="48"/>
+        </w:rPr>
+        <w:t>DZAQTLA</w:t>
+      </w:r>
+      <w:r>
+        <w:rPr>
+          <w:i/>
+          <w:iCs/>
         </w:rPr>
         <w:t>S!</w:t>
       </w:r>
@@ -2693,7 +2689,8 @@
       <w:pPr>
         <w:spacing w:after="120"/>
         <w:rPr>
-          <w:rFonts w:cstheme="minorHAnsi"/>
+          <w:rFonts w:eastAsia="Times New Roman" w:cstheme="minorHAnsi"/>
+          <w:color w:val="202122"/>
         </w:rPr>
       </w:pPr>
       <w:r>
@@ -2734,6 +2731,72 @@
           <w:color w:val="202122"/>
         </w:rPr>
         <w:t xml:space="preserve"> published by the Zhdantia Language and Cultural Institute may be useful but is not necessary.</w:t>
+      </w:r>
+    </w:p>
+    <w:p>
+      <w:pPr>
+        <w:spacing w:after="120"/>
+        <w:jc w:val="center"/>
+        <w:rPr>
+          <w:rFonts w:cstheme="minorHAnsi"/>
+        </w:rPr>
+      </w:pPr>
+      <w:r>
+        <w:rPr>
+          <w:rFonts w:eastAsia="Times New Roman" w:cstheme="minorHAnsi"/>
+          <w:noProof/>
+          <w:color w:val="202122"/>
+        </w:rPr>
+        <w:drawing>
+          <wp:inline distT="0" distB="0" distL="0" distR="0" wp14:anchorId="5D74B0CE" wp14:editId="0ADF352E">
+            <wp:extent cx="2783155" cy="4174435"/>
+            <wp:effectExtent l="0" t="0" r="0" b="0"/>
+            <wp:docPr id="5" name="Picture 5"/>
+            <wp:cNvGraphicFramePr>
+              <a:graphicFrameLocks xmlns:a="http://schemas.openxmlformats.org/drawingml/2006/main" noChangeAspect="1"/>
+            </wp:cNvGraphicFramePr>
+            <a:graphic xmlns:a="http://schemas.openxmlformats.org/drawingml/2006/main">
+              <a:graphicData uri="http://schemas.openxmlformats.org/drawingml/2006/picture">
+                <pic:pic xmlns:pic="http://schemas.openxmlformats.org/drawingml/2006/picture">
+                  <pic:nvPicPr>
+                    <pic:cNvPr id="0" name="Picture 3"/>
+                    <pic:cNvPicPr>
+                      <a:picLocks noChangeAspect="1" noChangeArrowheads="1"/>
+                    </pic:cNvPicPr>
+                  </pic:nvPicPr>
+                  <pic:blipFill>
+                    <a:blip r:embed="rId14">
+                      <a:extLst>
+                        <a:ext uri="{28A0092B-C50C-407E-A947-70E740481C1C}">
+                          <a14:useLocalDpi xmlns:a14="http://schemas.microsoft.com/office/drawing/2010/main" val="0"/>
+                        </a:ext>
+                      </a:extLst>
+                    </a:blip>
+                    <a:srcRect/>
+                    <a:stretch>
+                      <a:fillRect/>
+                    </a:stretch>
+                  </pic:blipFill>
+                  <pic:spPr bwMode="auto">
+                    <a:xfrm>
+                      <a:off x="0" y="0"/>
+                      <a:ext cx="2794367" cy="4191252"/>
+                    </a:xfrm>
+                    <a:prstGeom prst="ellipse">
+                      <a:avLst/>
+                    </a:prstGeom>
+                    <a:ln>
+                      <a:noFill/>
+                    </a:ln>
+                    <a:effectLst>
+                      <a:softEdge rad="112500"/>
+                    </a:effectLst>
+                  </pic:spPr>
+                </pic:pic>
+              </a:graphicData>
+            </a:graphic>
+          </wp:inline>
+        </w:drawing>
       </w:r>
     </w:p>
     <w:p>
@@ -3298,7 +3361,14 @@
                 <w:rFonts w:ascii="Calibri" w:eastAsia="Times New Roman" w:hAnsi="Calibri" w:cs="Calibri"/>
                 <w:color w:val="000000"/>
               </w:rPr>
-              <w:t>Nomadic tribes of human</w:t>
+              <w:t>Nomadic human</w:t>
+            </w:r>
+            <w:r>
+              <w:rPr>
+                <w:rFonts w:ascii="Calibri" w:eastAsia="Times New Roman" w:hAnsi="Calibri" w:cs="Calibri"/>
+                <w:color w:val="000000"/>
+              </w:rPr>
+              <w:t xml:space="preserve"> hunter-gatherer</w:t>
             </w:r>
             <w:r>
               <w:rPr>
@@ -3313,14 +3383,7 @@
                 <w:rFonts w:ascii="Calibri" w:eastAsia="Times New Roman" w:hAnsi="Calibri" w:cs="Calibri"/>
                 <w:color w:val="000000"/>
               </w:rPr>
-              <w:t>hunter-gatherer</w:t>
-            </w:r>
-            <w:r>
-              <w:rPr>
-                <w:rFonts w:ascii="Calibri" w:eastAsia="Times New Roman" w:hAnsi="Calibri" w:cs="Calibri"/>
-                <w:color w:val="000000"/>
-              </w:rPr>
-              <w:t>s</w:t>
+              <w:t>tribes</w:t>
             </w:r>
             <w:proofErr w:type="gramEnd"/>
             <w:r>
@@ -6126,65 +6189,199 @@
       <w:pPr>
         <w:pStyle w:val="Title"/>
         <w:rPr>
-          <w:rFonts w:ascii="ZhoGlyph" w:hAnsi="ZhoGlyph"/>
+          <w:rFonts w:ascii="Cambria" w:hAnsi="Cambria"/>
+          <w:i/>
+          <w:iCs/>
         </w:rPr>
       </w:pPr>
       <w:r>
+        <w:rPr>
+          <w:noProof/>
+        </w:rPr>
+        <w:lastRenderedPageBreak/>
+        <w:drawing>
+          <wp:inline distT="0" distB="0" distL="0" distR="0" wp14:anchorId="0B817BC2" wp14:editId="173FE779">
+            <wp:extent cx="5247861" cy="2799135"/>
+            <wp:effectExtent l="0" t="0" r="0" b="1270"/>
+            <wp:docPr id="3" name="Picture 3"/>
+            <wp:cNvGraphicFramePr>
+              <a:graphicFrameLocks xmlns:a="http://schemas.openxmlformats.org/drawingml/2006/main" noChangeAspect="1"/>
+            </wp:cNvGraphicFramePr>
+            <a:graphic xmlns:a="http://schemas.openxmlformats.org/drawingml/2006/main">
+              <a:graphicData uri="http://schemas.openxmlformats.org/drawingml/2006/picture">
+                <pic:pic xmlns:pic="http://schemas.openxmlformats.org/drawingml/2006/picture">
+                  <pic:nvPicPr>
+                    <pic:cNvPr id="0" name="Picture 1"/>
+                    <pic:cNvPicPr>
+                      <a:picLocks noChangeAspect="1" noChangeArrowheads="1"/>
+                    </pic:cNvPicPr>
+                  </pic:nvPicPr>
+                  <pic:blipFill rotWithShape="1">
+                    <a:blip r:embed="rId15" cstate="print">
+                      <a:extLst>
+                        <a:ext uri="{28A0092B-C50C-407E-A947-70E740481C1C}">
+                          <a14:useLocalDpi xmlns:a14="http://schemas.microsoft.com/office/drawing/2010/main" val="0"/>
+                        </a:ext>
+                      </a:extLst>
+                    </a:blip>
+                    <a:srcRect l="-1" t="13978" r="619" b="6509"/>
+                    <a:stretch/>
+                  </pic:blipFill>
+                  <pic:spPr bwMode="auto">
+                    <a:xfrm>
+                      <a:off x="0" y="0"/>
+                      <a:ext cx="5279078" cy="2815786"/>
+                    </a:xfrm>
+                    <a:prstGeom prst="rect">
+                      <a:avLst/>
+                    </a:prstGeom>
+                    <a:ln>
+                      <a:noFill/>
+                    </a:ln>
+                    <a:effectLst>
+                      <a:softEdge rad="112500"/>
+                    </a:effectLst>
+                    <a:extLst>
+                      <a:ext uri="{53640926-AAD7-44D8-BBD7-CCE9431645EC}">
+                        <a14:shadowObscured xmlns:a14="http://schemas.microsoft.com/office/drawing/2010/main"/>
+                      </a:ext>
+                    </a:extLst>
+                  </pic:spPr>
+                </pic:pic>
+              </a:graphicData>
+            </a:graphic>
+          </wp:inline>
+        </w:drawing>
+      </w:r>
+    </w:p>
+    <w:p/>
+    <w:p>
+      <w:pPr>
+        <w:spacing w:after="0"/>
+      </w:pPr>
+      <w:r>
+        <w:t>‘See, Mazhotla, the lagoon has begun to bring forth new brood. You children there! Watch that gap in the net, ere the flyers scoop up too many of the tads!’</w:t>
+      </w:r>
+    </w:p>
+    <w:p>
+      <w:pPr>
+        <w:spacing w:after="0"/>
+      </w:pPr>
+      <w:r>
+        <w:t>Dzalo had come over the Tall Ridge from the North with her Gift the year before last. I had been on watch that five-day, at the post overlooking the Pass from the mountains. She’d come alone, half-mad from thirst, and she’d been on the road long enough to wait for the Wise Man to come check her for the Horribleness. Dzalo had carried something, alright, but it hadn’t been contagion.</w:t>
+      </w:r>
+    </w:p>
+    <w:p>
+      <w:pPr>
+        <w:spacing w:after="0"/>
+      </w:pPr>
+      <w:r>
+        <w:t>‘We can take the spawners out now,’ Dzalo went on, ‘before they too eat too much of the brood themselves.’</w:t>
+      </w:r>
+    </w:p>
+    <w:p>
+      <w:pPr>
+        <w:spacing w:after="0"/>
+      </w:pPr>
+      <w:r>
+        <w:t>‘Back to the main pen with them, then?’ I looked over at the hooked poles and scoop nets hung carefully- per her instructions- on the side of the Keeper’s shed. I was studying with Dzalo ever since the Baz sling stone had cracked my knee two months gone. I couldn’t walk the tall, steep trails up to the watch posts anymore.</w:t>
+      </w:r>
+    </w:p>
+    <w:p>
+      <w:pPr>
+        <w:spacing w:after="0"/>
+      </w:pPr>
+      <w:r>
+        <w:t>‘Yes. Get two of the larger children to help you. You know how slippery these are.’</w:t>
+      </w:r>
+    </w:p>
+    <w:p>
+      <w:pPr>
+        <w:spacing w:after="0"/>
+      </w:pPr>
+      <w:r>
+        <w:t>I whistled for Talizl and Zoqtan. ‘Come help me get the breeders out of the lagoon.’ They’d been working with Dzalo since the Council agreed to her plan, which back then sounded purely insane. We’d all dug the lagoon, near starving, eating the last of the stores save what would keep us barely alive until Dzalo’s plan came to fruition. Many of us had been skeptical, but there was little left we could do once the Baz had cut off the road to the lower reaches of the Valley.</w:t>
+      </w:r>
+    </w:p>
+    <w:p>
+      <w:pPr>
+        <w:spacing w:after="0"/>
+      </w:pPr>
+      <w:r>
+        <w:t>Dzalo’s ‘Gift’ hadn’t seemed like much. A leather bag holding a smaller sealed bag of the ‘plastic’ used before the Horribleness had descended on the World, filled with slimy, shriveled green-grey spheroids. ‘I had to flee from the Northern Valley when the Baz brought the Horribleness and madness upon our village. I took the one thing we had and no one else did, to save the lives of whomever would take me in.’</w:t>
+      </w:r>
+    </w:p>
+    <w:p>
+      <w:pPr>
+        <w:spacing w:after="0"/>
+      </w:pPr>
+      <w:r>
+        <w:t>There had been a large, old disused metal water tank, used in the Old Days for no one remembered what. We removed its roof, filled it with water from the River and some orange water weed and let the Sun warm it and make the weed proliferate. Some old netting kept the flyers from getting to the water. An odd request from an odd woman, even odder when she then dumped most of her Gift into the warm water . . .</w:t>
+      </w:r>
+    </w:p>
+    <w:p>
+      <w:pPr>
+        <w:spacing w:after="0"/>
+      </w:pPr>
+      <w:r>
+        <w:t>Now the slimy four-leggers that had hatched out of the green-gray nodules fed the two hundred in our Village and two others beside. They traded their lumber, salt, and the things gleaned from the ruins of the Old Town many kilometers up-Valley for the succulent, rich meat, the hides, and the salted spawn of the Noql. The Old Lagoon was now filled with the second brood, and the New Lagoon would soon be ready to bear the third.</w:t>
+      </w:r>
+    </w:p>
+    <w:p>
+      <w:pPr>
+        <w:pStyle w:val="Title"/>
         <w:rPr>
           <w:rFonts w:ascii="ZhoGlyph" w:hAnsi="ZhoGlyph"/>
           <w:i/>
           <w:iCs/>
         </w:rPr>
-        <w:lastRenderedPageBreak/>
-        <w:t>ŽANTĨ</w:t>
-      </w:r>
-      <w:r>
-        <w:rPr>
-          <w:rFonts w:ascii="ZhoGlyph" w:hAnsi="ZhoGlyph"/>
-        </w:rPr>
-        <w:t xml:space="preserve"> </w:t>
-      </w:r>
+      </w:pPr>
       <w:r>
         <w:rPr>
           <w:rFonts w:ascii="ZhoGlyph" w:hAnsi="ZhoGlyph"/>
           <w:i/>
           <w:iCs/>
         </w:rPr>
-        <w:t>NADO</w:t>
-      </w:r>
-    </w:p>
-    <w:p>
-      <w:pPr>
-        <w:pStyle w:val="Heading1"/>
-        <w:jc w:val="center"/>
-        <w:rPr>
-          <w:sz w:val="48"/>
-          <w:szCs w:val="48"/>
-        </w:rPr>
-      </w:pPr>
-      <w:bookmarkStart w:id="2" w:name="_Toc116680650"/>
-      <w:r>
-        <w:rPr>
+        <w:lastRenderedPageBreak/>
+        <w:t>ŽANTĨ</w:t>
+      </w:r>
+      <w:r>
+        <w:rPr>
+          <w:rFonts w:ascii="ZhoGlyph" w:hAnsi="ZhoGlyph"/>
+        </w:rPr>
+        <w:t xml:space="preserve"> </w:t>
+      </w:r>
+      <w:r>
+        <w:rPr>
+          <w:rFonts w:ascii="ZhoGlyph" w:hAnsi="ZhoGlyph"/>
           <w:i/>
           <w:iCs/>
-          <w:sz w:val="48"/>
-          <w:szCs w:val="48"/>
-        </w:rPr>
-        <w:t>Zhodani</w:t>
-      </w:r>
-      <w:r>
-        <w:rPr>
-          <w:sz w:val="48"/>
-          <w:szCs w:val="48"/>
-        </w:rPr>
-        <w:t xml:space="preserve"> </w:t>
-      </w:r>
+        </w:rPr>
+        <w:t>NADO</w:t>
+      </w:r>
+      <w:bookmarkStart w:id="2" w:name="_Toc116680650"/>
+    </w:p>
+    <w:p>
+      <w:pPr>
+        <w:pStyle w:val="Title"/>
+        <w:rPr>
+          <w:rFonts w:ascii="ZhoGlyph" w:hAnsi="ZhoGlyph"/>
+        </w:rPr>
+      </w:pPr>
       <w:r>
         <w:rPr>
           <w:i/>
           <w:iCs/>
-          <w:sz w:val="48"/>
-          <w:szCs w:val="48"/>
+        </w:rPr>
+        <w:t>ZHODANI</w:t>
+      </w:r>
+      <w:r>
+        <w:t xml:space="preserve"> </w:t>
+      </w:r>
+      <w:r>
+        <w:rPr>
+          <w:i/>
+          <w:iCs/>
         </w:rPr>
         <w:t>CHARACTERS</w:t>
       </w:r>
@@ -6918,7 +7115,7 @@
       </w:pPr>
       <w:bookmarkStart w:id="4" w:name="_Toc116680652"/>
       <w:r>
-        <w:t>Social Status</w:t>
+        <w:t>SOCIAL STATUS</w:t>
       </w:r>
       <w:bookmarkEnd w:id="4"/>
     </w:p>
@@ -7466,7 +7663,7 @@
       </w:pPr>
       <w:bookmarkStart w:id="5" w:name="_Toc116680653"/>
       <w:r>
-        <w:t>Psionics:</w:t>
+        <w:t>PSIONICS</w:t>
       </w:r>
       <w:bookmarkEnd w:id="5"/>
     </w:p>
@@ -8051,7 +8248,10 @@
               <w:cnfStyle w:val="000000100000" w:firstRow="0" w:lastRow="0" w:firstColumn="0" w:lastColumn="0" w:oddVBand="0" w:evenVBand="0" w:oddHBand="1" w:evenHBand="0" w:firstRowFirstColumn="0" w:firstRowLastColumn="0" w:lastRowFirstColumn="0" w:lastRowLastColumn="0"/>
             </w:pPr>
             <w:r>
-              <w:t>-6</w:t>
+              <w:t>-</w:t>
+            </w:r>
+            <w:r>
+              <w:t>4</w:t>
             </w:r>
           </w:p>
         </w:tc>
@@ -8220,9 +8420,434 @@
       <w:pPr>
         <w:pStyle w:val="Heading2"/>
       </w:pPr>
+      <w:r>
+        <w:t>SKILLS</w:t>
+      </w:r>
+    </w:p>
+    <w:p>
+      <w:r>
+        <w:t>Skills are the most important aspect of character creation – they define what the character can do and how well he can do it.</w:t>
+      </w:r>
+    </w:p>
+    <w:p>
+      <w:r>
+        <w:t>Skills are acquired during character creation, as part of the career progression. They are ranked from 0 (very basic knowledge) to 6 or higher, which represents someone who is probably famous throughout the world for their skill and knowledge in that field.</w:t>
+      </w:r>
+    </w:p>
+    <w:p>
+      <w:r>
+        <w:t xml:space="preserve">Some skills have </w:t>
+      </w:r>
+      <w:r>
+        <w:rPr>
+          <w:i/>
+          <w:iCs/>
+        </w:rPr>
+        <w:t xml:space="preserve">Specialities – </w:t>
+      </w:r>
+      <w:r>
+        <w:t xml:space="preserve">specialized forms of that skill. These are indicated by an entry like “Science (any)” in the skill tables; when one of these is learned, the player should choose one of the specialization </w:t>
+      </w:r>
+      <w:r>
+        <w:t>sub-skills listed.</w:t>
+      </w:r>
+    </w:p>
+    <w:p>
+      <w:r>
+        <w:t>A character can have multiple specializations within any given skill – learning Science (Psychology) does not prevent one from also learning Science (Chemistry).</w:t>
+      </w:r>
+    </w:p>
+    <w:p>
+      <w:pPr>
+        <w:pStyle w:val="Heading2"/>
+      </w:pPr>
+      <w:r>
+        <w:lastRenderedPageBreak/>
+        <w:t>BACKGROUND SKILLS</w:t>
+      </w:r>
+    </w:p>
+    <w:p>
+      <w:r>
+        <w:t>All characters start with some basic background skills based on where they come from.</w:t>
+      </w:r>
+      <w:r>
+        <w:t xml:space="preserve"> All background skills begin at level 0.</w:t>
+      </w:r>
+    </w:p>
+    <w:tbl>
+      <w:tblPr>
+        <w:tblStyle w:val="PlainTable5"/>
+        <w:tblW w:w="0" w:type="auto"/>
+        <w:jc w:val="center"/>
+        <w:tblLook w:val="04A0" w:firstRow="1" w:lastRow="0" w:firstColumn="1" w:lastColumn="0" w:noHBand="0" w:noVBand="1"/>
+      </w:tblPr>
+      <w:tblGrid>
+        <w:gridCol w:w="2700"/>
+        <w:gridCol w:w="1980"/>
+      </w:tblGrid>
+      <w:tr>
+        <w:trPr>
+          <w:cnfStyle w:val="100000000000" w:firstRow="1" w:lastRow="0" w:firstColumn="0" w:lastColumn="0" w:oddVBand="0" w:evenVBand="0" w:oddHBand="0" w:evenHBand="0" w:firstRowFirstColumn="0" w:firstRowLastColumn="0" w:lastRowFirstColumn="0" w:lastRowLastColumn="0"/>
+          <w:jc w:val="center"/>
+        </w:trPr>
+        <w:tc>
+          <w:tcPr>
+            <w:cnfStyle w:val="001000000100" w:firstRow="0" w:lastRow="0" w:firstColumn="1" w:lastColumn="0" w:oddVBand="0" w:evenVBand="0" w:oddHBand="0" w:evenHBand="0" w:firstRowFirstColumn="1" w:firstRowLastColumn="0" w:lastRowFirstColumn="0" w:lastRowLastColumn="0"/>
+            <w:tcW w:w="2700" w:type="dxa"/>
+          </w:tcPr>
+          <w:p>
+            <w:pPr>
+              <w:jc w:val="both"/>
+              <w:rPr>
+                <w:b/>
+                <w:bCs/>
+              </w:rPr>
+            </w:pPr>
+            <w:r>
+              <w:rPr>
+                <w:b/>
+                <w:bCs/>
+              </w:rPr>
+              <w:t>Origin</w:t>
+            </w:r>
+          </w:p>
+        </w:tc>
+        <w:tc>
+          <w:tcPr>
+            <w:tcW w:w="1980" w:type="dxa"/>
+          </w:tcPr>
+          <w:p>
+            <w:pPr>
+              <w:jc w:val="both"/>
+              <w:cnfStyle w:val="100000000000" w:firstRow="1" w:lastRow="0" w:firstColumn="0" w:lastColumn="0" w:oddVBand="0" w:evenVBand="0" w:oddHBand="0" w:evenHBand="0" w:firstRowFirstColumn="0" w:firstRowLastColumn="0" w:lastRowFirstColumn="0" w:lastRowLastColumn="0"/>
+              <w:rPr>
+                <w:b/>
+                <w:bCs/>
+              </w:rPr>
+            </w:pPr>
+            <w:r>
+              <w:rPr>
+                <w:b/>
+                <w:bCs/>
+              </w:rPr>
+              <w:t>Skill</w:t>
+            </w:r>
+          </w:p>
+        </w:tc>
+      </w:tr>
+      <w:tr>
+        <w:trPr>
+          <w:cnfStyle w:val="000000100000" w:firstRow="0" w:lastRow="0" w:firstColumn="0" w:lastColumn="0" w:oddVBand="0" w:evenVBand="0" w:oddHBand="1" w:evenHBand="0" w:firstRowFirstColumn="0" w:firstRowLastColumn="0" w:lastRowFirstColumn="0" w:lastRowLastColumn="0"/>
+          <w:jc w:val="center"/>
+        </w:trPr>
+        <w:tc>
+          <w:tcPr>
+            <w:cnfStyle w:val="001000000000" w:firstRow="0" w:lastRow="0" w:firstColumn="1" w:lastColumn="0" w:oddVBand="0" w:evenVBand="0" w:oddHBand="0" w:evenHBand="0" w:firstRowFirstColumn="0" w:firstRowLastColumn="0" w:lastRowFirstColumn="0" w:lastRowLastColumn="0"/>
+            <w:tcW w:w="2700" w:type="dxa"/>
+          </w:tcPr>
+          <w:p>
+            <w:pPr>
+              <w:jc w:val="both"/>
+              <w:rPr>
+                <w:i w:val="0"/>
+                <w:iCs w:val="0"/>
+              </w:rPr>
+            </w:pPr>
+            <w:r>
+              <w:rPr>
+                <w:i w:val="0"/>
+                <w:iCs w:val="0"/>
+              </w:rPr>
+              <w:t>Major City</w:t>
+            </w:r>
+          </w:p>
+        </w:tc>
+        <w:tc>
+          <w:tcPr>
+            <w:tcW w:w="1980" w:type="dxa"/>
+          </w:tcPr>
+          <w:p>
+            <w:pPr>
+              <w:jc w:val="center"/>
+              <w:cnfStyle w:val="000000100000" w:firstRow="0" w:lastRow="0" w:firstColumn="0" w:lastColumn="0" w:oddVBand="0" w:evenVBand="0" w:oddHBand="1" w:evenHBand="0" w:firstRowFirstColumn="0" w:firstRowLastColumn="0" w:lastRowFirstColumn="0" w:lastRowLastColumn="0"/>
+              <w:rPr>
+                <w:sz w:val="26"/>
+                <w:szCs w:val="26"/>
+              </w:rPr>
+            </w:pPr>
+            <w:r>
+              <w:rPr>
+                <w:sz w:val="26"/>
+                <w:szCs w:val="26"/>
+              </w:rPr>
+              <w:t>Streetwise</w:t>
+            </w:r>
+          </w:p>
+        </w:tc>
+      </w:tr>
+      <w:tr>
+        <w:trPr>
+          <w:jc w:val="center"/>
+        </w:trPr>
+        <w:tc>
+          <w:tcPr>
+            <w:cnfStyle w:val="001000000000" w:firstRow="0" w:lastRow="0" w:firstColumn="1" w:lastColumn="0" w:oddVBand="0" w:evenVBand="0" w:oddHBand="0" w:evenHBand="0" w:firstRowFirstColumn="0" w:firstRowLastColumn="0" w:lastRowFirstColumn="0" w:lastRowLastColumn="0"/>
+            <w:tcW w:w="2700" w:type="dxa"/>
+          </w:tcPr>
+          <w:p>
+            <w:pPr>
+              <w:jc w:val="both"/>
+              <w:rPr>
+                <w:i w:val="0"/>
+                <w:iCs w:val="0"/>
+              </w:rPr>
+            </w:pPr>
+            <w:r>
+              <w:rPr>
+                <w:i w:val="0"/>
+                <w:iCs w:val="0"/>
+              </w:rPr>
+              <w:t>Coastal Community</w:t>
+            </w:r>
+          </w:p>
+        </w:tc>
+        <w:tc>
+          <w:tcPr>
+            <w:tcW w:w="1980" w:type="dxa"/>
+          </w:tcPr>
+          <w:p>
+            <w:pPr>
+              <w:jc w:val="center"/>
+              <w:cnfStyle w:val="000000000000" w:firstRow="0" w:lastRow="0" w:firstColumn="0" w:lastColumn="0" w:oddVBand="0" w:evenVBand="0" w:oddHBand="0" w:evenHBand="0" w:firstRowFirstColumn="0" w:firstRowLastColumn="0" w:lastRowFirstColumn="0" w:lastRowLastColumn="0"/>
+              <w:rPr>
+                <w:sz w:val="26"/>
+                <w:szCs w:val="26"/>
+              </w:rPr>
+            </w:pPr>
+            <w:r>
+              <w:rPr>
+                <w:sz w:val="26"/>
+                <w:szCs w:val="26"/>
+              </w:rPr>
+              <w:t>Seafa</w:t>
+            </w:r>
+            <w:r>
+              <w:rPr>
+                <w:sz w:val="26"/>
+                <w:szCs w:val="26"/>
+              </w:rPr>
+              <w:t>rer</w:t>
+            </w:r>
+          </w:p>
+        </w:tc>
+      </w:tr>
+      <w:tr>
+        <w:trPr>
+          <w:cnfStyle w:val="000000100000" w:firstRow="0" w:lastRow="0" w:firstColumn="0" w:lastColumn="0" w:oddVBand="0" w:evenVBand="0" w:oddHBand="1" w:evenHBand="0" w:firstRowFirstColumn="0" w:firstRowLastColumn="0" w:lastRowFirstColumn="0" w:lastRowLastColumn="0"/>
+          <w:jc w:val="center"/>
+        </w:trPr>
+        <w:tc>
+          <w:tcPr>
+            <w:cnfStyle w:val="001000000000" w:firstRow="0" w:lastRow="0" w:firstColumn="1" w:lastColumn="0" w:oddVBand="0" w:evenVBand="0" w:oddHBand="0" w:evenHBand="0" w:firstRowFirstColumn="0" w:firstRowLastColumn="0" w:lastRowFirstColumn="0" w:lastRowLastColumn="0"/>
+            <w:tcW w:w="2700" w:type="dxa"/>
+          </w:tcPr>
+          <w:p>
+            <w:pPr>
+              <w:jc w:val="both"/>
+              <w:rPr>
+                <w:i w:val="0"/>
+                <w:iCs w:val="0"/>
+              </w:rPr>
+            </w:pPr>
+            <w:r>
+              <w:rPr>
+                <w:i w:val="0"/>
+                <w:iCs w:val="0"/>
+              </w:rPr>
+              <w:t>Forest</w:t>
+            </w:r>
+          </w:p>
+        </w:tc>
+        <w:tc>
+          <w:tcPr>
+            <w:tcW w:w="1980" w:type="dxa"/>
+          </w:tcPr>
+          <w:p>
+            <w:pPr>
+              <w:jc w:val="center"/>
+              <w:cnfStyle w:val="000000100000" w:firstRow="0" w:lastRow="0" w:firstColumn="0" w:lastColumn="0" w:oddVBand="0" w:evenVBand="0" w:oddHBand="1" w:evenHBand="0" w:firstRowFirstColumn="0" w:firstRowLastColumn="0" w:lastRowFirstColumn="0" w:lastRowLastColumn="0"/>
+              <w:rPr>
+                <w:sz w:val="26"/>
+                <w:szCs w:val="26"/>
+              </w:rPr>
+            </w:pPr>
+            <w:r>
+              <w:rPr>
+                <w:sz w:val="26"/>
+                <w:szCs w:val="26"/>
+              </w:rPr>
+              <w:t>Recon</w:t>
+            </w:r>
+          </w:p>
+        </w:tc>
+      </w:tr>
+      <w:tr>
+        <w:trPr>
+          <w:jc w:val="center"/>
+        </w:trPr>
+        <w:tc>
+          <w:tcPr>
+            <w:cnfStyle w:val="001000000000" w:firstRow="0" w:lastRow="0" w:firstColumn="1" w:lastColumn="0" w:oddVBand="0" w:evenVBand="0" w:oddHBand="0" w:evenHBand="0" w:firstRowFirstColumn="0" w:firstRowLastColumn="0" w:lastRowFirstColumn="0" w:lastRowLastColumn="0"/>
+            <w:tcW w:w="2700" w:type="dxa"/>
+          </w:tcPr>
+          <w:p>
+            <w:pPr>
+              <w:jc w:val="both"/>
+              <w:rPr>
+                <w:i w:val="0"/>
+                <w:iCs w:val="0"/>
+              </w:rPr>
+            </w:pPr>
+            <w:r>
+              <w:rPr>
+                <w:i w:val="0"/>
+                <w:iCs w:val="0"/>
+              </w:rPr>
+              <w:t>Desert</w:t>
+            </w:r>
+          </w:p>
+        </w:tc>
+        <w:tc>
+          <w:tcPr>
+            <w:tcW w:w="1980" w:type="dxa"/>
+          </w:tcPr>
+          <w:p>
+            <w:pPr>
+              <w:jc w:val="center"/>
+              <w:cnfStyle w:val="000000000000" w:firstRow="0" w:lastRow="0" w:firstColumn="0" w:lastColumn="0" w:oddVBand="0" w:evenVBand="0" w:oddHBand="0" w:evenHBand="0" w:firstRowFirstColumn="0" w:firstRowLastColumn="0" w:lastRowFirstColumn="0" w:lastRowLastColumn="0"/>
+              <w:rPr>
+                <w:sz w:val="26"/>
+                <w:szCs w:val="26"/>
+              </w:rPr>
+            </w:pPr>
+            <w:r>
+              <w:rPr>
+                <w:sz w:val="26"/>
+                <w:szCs w:val="26"/>
+              </w:rPr>
+              <w:t>Desert Survival</w:t>
+            </w:r>
+          </w:p>
+        </w:tc>
+      </w:tr>
+      <w:tr>
+        <w:trPr>
+          <w:cnfStyle w:val="000000100000" w:firstRow="0" w:lastRow="0" w:firstColumn="0" w:lastColumn="0" w:oddVBand="0" w:evenVBand="0" w:oddHBand="1" w:evenHBand="0" w:firstRowFirstColumn="0" w:firstRowLastColumn="0" w:lastRowFirstColumn="0" w:lastRowLastColumn="0"/>
+          <w:jc w:val="center"/>
+        </w:trPr>
+        <w:tc>
+          <w:tcPr>
+            <w:cnfStyle w:val="001000000000" w:firstRow="0" w:lastRow="0" w:firstColumn="1" w:lastColumn="0" w:oddVBand="0" w:evenVBand="0" w:oddHBand="0" w:evenHBand="0" w:firstRowFirstColumn="0" w:firstRowLastColumn="0" w:lastRowFirstColumn="0" w:lastRowLastColumn="0"/>
+            <w:tcW w:w="2700" w:type="dxa"/>
+          </w:tcPr>
+          <w:p>
+            <w:pPr>
+              <w:jc w:val="both"/>
+              <w:rPr>
+                <w:i w:val="0"/>
+                <w:iCs w:val="0"/>
+              </w:rPr>
+            </w:pPr>
+            <w:r>
+              <w:rPr>
+                <w:i w:val="0"/>
+                <w:iCs w:val="0"/>
+              </w:rPr>
+              <w:t>Farming Community</w:t>
+            </w:r>
+          </w:p>
+        </w:tc>
+        <w:tc>
+          <w:tcPr>
+            <w:tcW w:w="1980" w:type="dxa"/>
+          </w:tcPr>
+          <w:p>
+            <w:pPr>
+              <w:jc w:val="center"/>
+              <w:cnfStyle w:val="000000100000" w:firstRow="0" w:lastRow="0" w:firstColumn="0" w:lastColumn="0" w:oddVBand="0" w:evenVBand="0" w:oddHBand="1" w:evenHBand="0" w:firstRowFirstColumn="0" w:firstRowLastColumn="0" w:lastRowFirstColumn="0" w:lastRowLastColumn="0"/>
+              <w:rPr>
+                <w:sz w:val="26"/>
+                <w:szCs w:val="26"/>
+              </w:rPr>
+            </w:pPr>
+            <w:r>
+              <w:rPr>
+                <w:sz w:val="26"/>
+                <w:szCs w:val="26"/>
+              </w:rPr>
+              <w:t>Animals</w:t>
+            </w:r>
+          </w:p>
+        </w:tc>
+      </w:tr>
+      <w:tr>
+        <w:trPr>
+          <w:jc w:val="center"/>
+        </w:trPr>
+        <w:tc>
+          <w:tcPr>
+            <w:cnfStyle w:val="001000000000" w:firstRow="0" w:lastRow="0" w:firstColumn="1" w:lastColumn="0" w:oddVBand="0" w:evenVBand="0" w:oddHBand="0" w:evenHBand="0" w:firstRowFirstColumn="0" w:firstRowLastColumn="0" w:lastRowFirstColumn="0" w:lastRowLastColumn="0"/>
+            <w:tcW w:w="2700" w:type="dxa"/>
+          </w:tcPr>
+          <w:p>
+            <w:pPr>
+              <w:jc w:val="both"/>
+              <w:rPr>
+                <w:i w:val="0"/>
+                <w:iCs w:val="0"/>
+              </w:rPr>
+            </w:pPr>
+            <w:r>
+              <w:rPr>
+                <w:i w:val="0"/>
+                <w:iCs w:val="0"/>
+              </w:rPr>
+              <w:t>Nomadic Wanderer</w:t>
+            </w:r>
+          </w:p>
+        </w:tc>
+        <w:tc>
+          <w:tcPr>
+            <w:tcW w:w="1980" w:type="dxa"/>
+          </w:tcPr>
+          <w:p>
+            <w:pPr>
+              <w:jc w:val="center"/>
+              <w:cnfStyle w:val="000000000000" w:firstRow="0" w:lastRow="0" w:firstColumn="0" w:lastColumn="0" w:oddVBand="0" w:evenVBand="0" w:oddHBand="0" w:evenHBand="0" w:firstRowFirstColumn="0" w:firstRowLastColumn="0" w:lastRowFirstColumn="0" w:lastRowLastColumn="0"/>
+              <w:rPr>
+                <w:sz w:val="26"/>
+                <w:szCs w:val="26"/>
+              </w:rPr>
+            </w:pPr>
+            <w:r>
+              <w:rPr>
+                <w:sz w:val="26"/>
+                <w:szCs w:val="26"/>
+              </w:rPr>
+              <w:t>Survival</w:t>
+            </w:r>
+          </w:p>
+        </w:tc>
+      </w:tr>
+    </w:tbl>
+    <w:p/>
+    <w:p>
+      <w:pPr>
+        <w:pStyle w:val="Heading2"/>
+      </w:pPr>
       <w:bookmarkStart w:id="6" w:name="_Toc116680654"/>
       <w:r>
-        <w:t>Homeworld:</w:t>
+        <w:t>HOMEWORLD</w:t>
       </w:r>
       <w:bookmarkEnd w:id="6"/>
     </w:p>
@@ -8269,7 +8894,268 @@
       </w:r>
     </w:p>
     <w:p>
+      <w:r>
+        <w:t xml:space="preserve">The map and table on the next page show how Zhdant was changed </w:t>
+      </w:r>
+      <w:r>
+        <w:t>by</w:t>
+      </w:r>
+      <w:r>
+        <w:t xml:space="preserve"> the Dzaqtlas.</w:t>
+      </w:r>
+    </w:p>
+    <w:p/>
+    <w:p>
       <w:pPr>
+        <w:pStyle w:val="Heading2"/>
+        <w:jc w:val="left"/>
+      </w:pPr>
+      <w:r>
+        <w:t>PRE-DZAQTLAS ZHDANT</w:t>
+      </w:r>
+    </w:p>
+    <w:p>
+      <w:r>
+        <w:t>Before the Dzaqtlas plague, at a time when humans on Terra were still fighting with bronze spears, the Zhdantia people had reached their first atomic age and were making their first steps toward space.</w:t>
+      </w:r>
+    </w:p>
+    <w:p>
+      <w:r>
+        <w:t xml:space="preserve">Zhdant’s solitary moon Viepchakl had long been a source of inspiration for the Zhodani – its thin atmosphere produced easily-observed storms across its barren surface, and the red light of Pliebr gave it a pinkish hue that inspired romantic poetry and songs for milennia before. </w:t>
+      </w:r>
+    </w:p>
+    <w:p>
+      <w:r>
+        <w:t>The deserts of Dleqiats, the main continent, had been opened by rail and air routes and the Zhodani had begun to exploit the vast mineral wealth contained within. The sky was no longer the limit.</w:t>
+      </w:r>
+    </w:p>
+    <w:p>
+      <w:r>
+        <w:t>The moon, naturally, was the next frontier. Their courage would prove to be their undoing, however.</w:t>
+      </w:r>
+    </w:p>
+    <w:p/>
+    <w:p>
+      <w:pPr>
+        <w:pStyle w:val="Heading2"/>
+        <w:jc w:val="left"/>
+      </w:pPr>
+      <w:r>
+        <w:t>POST-DZAQTLAS ZHDANT</w:t>
+      </w:r>
+    </w:p>
+    <w:p>
+      <w:r>
+        <w:t xml:space="preserve">The Viepchaklzarnad (Explorers of Viepchakl) brought back information not only of vast mineral resources and a strange alien people living there, but unbeknownst to all, an ancient disease designed to destroy all life on both worlds. </w:t>
+      </w:r>
+    </w:p>
+    <w:p>
+      <w:r>
+        <w:t xml:space="preserve">Within a single </w:t>
+      </w:r>
+      <w:r>
+        <w:rPr>
+          <w:b/>
+          <w:bCs/>
+        </w:rPr>
+        <w:t>teqozdij ()</w:t>
+      </w:r>
+      <w:r>
+        <w:t>, the other aliens that had been their neighbors and friends were extinct, having fallen to the mysterious plague. Worse, the human population began to succumb as well. Entire cities fell as panicked people fled, carrying the plague with them. The machinery of industry stopped running, crops failed, and civilization fell to ruin.</w:t>
+      </w:r>
+    </w:p>
+    <w:p>
+      <w:r>
+        <w:t>Today, the descendants of those who sonehow survived the apocalypse scavenge among the ruins of the old world while trying to build a new life from what remains.</w:t>
+      </w:r>
+    </w:p>
+    <w:p/>
+    <w:p>
+      <w:pPr>
+        <w:pStyle w:val="Heading2"/>
+      </w:pPr>
+      <w:r>
+        <w:t xml:space="preserve">TIMELINES </w:t>
+      </w:r>
+    </w:p>
+    <w:p>
+      <w:r>
+        <w:t>From a storytelling perspective, the Dzaqtlas and the Second Dark Age presents a wealth of opportunities. You don’t have to limit yoursefl to the “howling wasteland” Mad Max post-apocalyptic adventure style; this age in Zhodani history covers over a thousand years of events. Here are a few alternatives you may want to consider:</w:t>
+      </w:r>
+    </w:p>
+    <w:p>
+      <w:pPr>
+        <w:pStyle w:val="Heading3"/>
+      </w:pPr>
+      <w:r>
+        <w:t>While It’s Happening</w:t>
+      </w:r>
+    </w:p>
+    <w:p>
+      <w:r>
+        <w:t>In this scenario, the events take place while the Dzaqtlas plague is at its height. The world is in the middle of the worst storm it’s ever experienced; people are dying by the thousands every day, crops are failing, public services are shutting down as the machinery of civilzation grinds to a halt</w:t>
+      </w:r>
+      <w:r>
+        <w:t xml:space="preserve">. Panic, chaos, </w:t>
+      </w:r>
+      <w:r>
+        <w:lastRenderedPageBreak/>
+        <w:t>rioting, and increasingly tribal behavior become commonplace as the people fight over the scraps of a dying civilization. Some cities are abandoned; others become walled enclaves in desperate attempts to defend against the silent, merciless killer. This is a “Twilight 2000” scenario.</w:t>
+      </w:r>
+    </w:p>
+    <w:p>
+      <w:r>
+        <w:rPr>
+          <w:b/>
+          <w:bCs/>
+        </w:rPr>
+        <w:t>Game effects</w:t>
+      </w:r>
+      <w:r>
+        <w:t xml:space="preserve">: TL-7 equipment is still functioning, but parts become increasingly scarce and the people able to maintain them are valued. </w:t>
+      </w:r>
+    </w:p>
+    <w:p>
+      <w:r>
+        <w:t xml:space="preserve">Choose from any career in </w:t>
+      </w:r>
+      <w:r>
+        <w:t xml:space="preserve">the </w:t>
+      </w:r>
+      <w:r>
+        <w:rPr>
+          <w:i/>
+          <w:iCs/>
+        </w:rPr>
+        <w:t xml:space="preserve">Traveller </w:t>
+      </w:r>
+      <w:r>
+        <w:t>Core rules</w:t>
+      </w:r>
+      <w:r>
+        <w:t xml:space="preserve"> applicable to TL-7 </w:t>
+      </w:r>
+      <w:r>
+        <w:rPr>
+          <w:b/>
+          <w:bCs/>
+        </w:rPr>
+        <w:t>except</w:t>
+      </w:r>
+      <w:r>
+        <w:t xml:space="preserve"> </w:t>
+      </w:r>
+      <w:r>
+        <w:t>Sholar or Noble</w:t>
+      </w:r>
+      <w:r>
+        <w:t xml:space="preserve">. </w:t>
+      </w:r>
+    </w:p>
+    <w:p>
+      <w:r>
+        <w:t>Psionics are known but not ascendant as they are in later Zhodani society; there are no psionicist careers available yet. Roll 2D for Psi and follow the usual procedures to determine the presence of any abilities (player choice, with -DMs as applicable).</w:t>
+      </w:r>
+    </w:p>
+    <w:p>
+      <w:pPr>
+        <w:pStyle w:val="Heading3"/>
+      </w:pPr>
+      <w:r>
+        <w:t>Immediate Aftermath</w:t>
+      </w:r>
+    </w:p>
+    <w:p>
+      <w:r>
+        <w:t xml:space="preserve">This scenario takes place 20 to 30 years after the Dzaqtlas. </w:t>
+      </w:r>
+      <w:r>
+        <w:t xml:space="preserve">In the years following the worst of the Dzaqtlas, millions are dead, and humanity has become a shell of what it once was. The worst has passed, or so it seems, but the plague remains a constant threat. Psionics </w:t>
+      </w:r>
+      <w:r>
+        <w:t xml:space="preserve">is still a curiosity and the connection between survival and talent has not been made. Civilization has fallen and no “civilized” careers should be available. </w:t>
+      </w:r>
+    </w:p>
+    <w:p>
+      <w:r>
+        <w:rPr>
+          <w:b/>
+          <w:bCs/>
+        </w:rPr>
+        <w:t xml:space="preserve">Game Effects: </w:t>
+      </w:r>
+      <w:r>
+        <w:t xml:space="preserve">Most TL-7 technology has broken down from disrepair or misuse. Some smaller equipment may be available and highly prized. </w:t>
+      </w:r>
+    </w:p>
+    <w:p>
+      <w:r>
+        <w:t xml:space="preserve">Choose from the following </w:t>
+      </w:r>
+      <w:r>
+        <w:rPr>
+          <w:i/>
+          <w:iCs/>
+        </w:rPr>
+        <w:t xml:space="preserve">Traveller </w:t>
+      </w:r>
+      <w:r>
+        <w:t>Core careers: Drifter or Rogue.</w:t>
+      </w:r>
+    </w:p>
+    <w:p>
+      <w:r>
+        <w:t xml:space="preserve">Follow the procedures above for Psionic abilities. </w:t>
+      </w:r>
+    </w:p>
+    <w:p>
+      <w:pPr>
+        <w:pStyle w:val="Heading3"/>
+      </w:pPr>
+      <w:r>
+        <w:t>Deep In It</w:t>
+      </w:r>
+    </w:p>
+    <w:p>
+      <w:r>
+        <w:t xml:space="preserve">After a few centuries of suffering, death and chaos, humanity begins to make the connection between surviving the plague and having psionic talents. </w:t>
+      </w:r>
+      <w:r>
+        <w:t xml:space="preserve">The Noble classes begin exerting control again, mostly in the Eastern Dleqiats region. </w:t>
+      </w:r>
+      <w:r>
+        <w:t xml:space="preserve">This young and developing empire, with its growing psionic priesthood and noble ruling class, has begun sending out emissaries and merchants to open trade routes </w:t>
+      </w:r>
+      <w:r>
+        <w:t>and spread healing and news of the New Order to the blighted lands beyond the Western forests. In the wilderness, mad cultists, wanderers, warlords, and roving bands of raiders rule. It is a time of high adventure when psionics are ascending in power and influence.</w:t>
+      </w:r>
+    </w:p>
+    <w:p>
+      <w:r>
+        <w:rPr>
+          <w:b/>
+          <w:bCs/>
+        </w:rPr>
+        <w:t xml:space="preserve">Game Effects: </w:t>
+      </w:r>
+      <w:r>
+        <w:t xml:space="preserve">Society has managed to crawl back from the worst, rising to TL-3, equivalent to the Renaissance Era of Europe after the Terran Dark Age. What few remnants of the old technological age remain are either non-functional or have been maintained for centuries by mechanics and alchemists who zealously guard their secrets and pass them down through the generations. </w:t>
+      </w:r>
+    </w:p>
+    <w:p>
+      <w:r>
+        <w:t>Any of the Life Paths outlined in this supplement are available.</w:t>
+      </w:r>
+    </w:p>
+    <w:p>
+      <w:r>
+        <w:t>Follow the procedures outlined previously to determine Psionic powers.</w:t>
+      </w:r>
+    </w:p>
+    <w:p/>
+    <w:p>
+      <w:pPr>
+        <w:jc w:val="center"/>
         <w:sectPr>
           <w:type w:val="continuous"/>
           <w:pgSz w:w="12240" w:h="15840"/>
@@ -8280,13 +9166,59 @@
         </w:sectPr>
       </w:pPr>
       <w:r>
-        <w:t xml:space="preserve">The map and table on the next page show how Zhdant was changed </w:t>
-      </w:r>
-      <w:r>
-        <w:t>by</w:t>
-      </w:r>
-      <w:r>
-        <w:t xml:space="preserve"> the Dzaqtlas.</w:t>
+        <w:rPr>
+          <w:noProof/>
+        </w:rPr>
+        <w:drawing>
+          <wp:inline distT="0" distB="0" distL="0" distR="0" wp14:anchorId="73D00F54" wp14:editId="37E15338">
+            <wp:extent cx="2902226" cy="4249356"/>
+            <wp:effectExtent l="0" t="0" r="0" b="0"/>
+            <wp:docPr id="6" name="Picture 6"/>
+            <wp:cNvGraphicFramePr>
+              <a:graphicFrameLocks xmlns:a="http://schemas.openxmlformats.org/drawingml/2006/main" noChangeAspect="1"/>
+            </wp:cNvGraphicFramePr>
+            <a:graphic xmlns:a="http://schemas.openxmlformats.org/drawingml/2006/main">
+              <a:graphicData uri="http://schemas.openxmlformats.org/drawingml/2006/picture">
+                <pic:pic xmlns:pic="http://schemas.openxmlformats.org/drawingml/2006/picture">
+                  <pic:nvPicPr>
+                    <pic:cNvPr id="0" name="Picture 4"/>
+                    <pic:cNvPicPr>
+                      <a:picLocks noChangeAspect="1" noChangeArrowheads="1"/>
+                    </pic:cNvPicPr>
+                  </pic:nvPicPr>
+                  <pic:blipFill>
+                    <a:blip r:embed="rId16" cstate="print">
+                      <a:extLst>
+                        <a:ext uri="{28A0092B-C50C-407E-A947-70E740481C1C}">
+                          <a14:useLocalDpi xmlns:a14="http://schemas.microsoft.com/office/drawing/2010/main" val="0"/>
+                        </a:ext>
+                      </a:extLst>
+                    </a:blip>
+                    <a:srcRect/>
+                    <a:stretch>
+                      <a:fillRect/>
+                    </a:stretch>
+                  </pic:blipFill>
+                  <pic:spPr bwMode="auto">
+                    <a:xfrm>
+                      <a:off x="0" y="0"/>
+                      <a:ext cx="2920906" cy="4276707"/>
+                    </a:xfrm>
+                    <a:prstGeom prst="rect">
+                      <a:avLst/>
+                    </a:prstGeom>
+                    <a:ln>
+                      <a:noFill/>
+                    </a:ln>
+                    <a:effectLst>
+                      <a:softEdge rad="112500"/>
+                    </a:effectLst>
+                  </pic:spPr>
+                </pic:pic>
+              </a:graphicData>
+            </a:graphic>
+          </wp:inline>
+        </w:drawing>
       </w:r>
     </w:p>
     <w:p>
@@ -8297,7 +9229,7 @@
       <w:bookmarkStart w:id="7" w:name="_Toc116680655"/>
       <w:r>
         <w:lastRenderedPageBreak/>
-        <w:t>Zhdant of the Dzaqtlas Era</w:t>
+        <w:t>ZHDANT OF THE DZAQTLAS ERA</w:t>
       </w:r>
       <w:bookmarkEnd w:id="7"/>
     </w:p>
@@ -8324,7 +9256,7 @@
                     </pic:cNvPicPr>
                   </pic:nvPicPr>
                   <pic:blipFill>
-                    <a:blip r:embed="rId14">
+                    <a:blip r:embed="rId17">
                       <a:extLst>
                         <a:ext uri="{28A0092B-C50C-407E-A947-70E740481C1C}">
                           <a14:useLocalDpi xmlns:a14="http://schemas.microsoft.com/office/drawing/2010/main" val="0"/>
@@ -8583,54 +9515,85 @@
     </w:p>
     <w:p>
       <w:pPr>
-        <w:pStyle w:val="Heading2"/>
-        <w:jc w:val="center"/>
+        <w:sectPr>
+          <w:type w:val="continuous"/>
+          <w:pgSz w:w="12240" w:h="15840"/>
+          <w:pgMar w:top="1440" w:right="1080" w:bottom="1440" w:left="1080" w:header="720" w:footer="720" w:gutter="0"/>
+          <w:cols w:num="2" w:space="720"/>
+          <w:titlePg/>
+          <w:docGrid w:linePitch="360"/>
+        </w:sectPr>
       </w:pPr>
-      <w:r>
-        <w:t>Pre-Dzaqtlas Zhdant</w:t>
-      </w:r>
-    </w:p>
-    <w:p>
-      <w:r>
-        <w:t>Before the Dzaqtlas plague, Zhdant had achieved technology equivalent to that of mid-20</w:t>
-      </w:r>
-      <w:r>
-        <w:rPr>
-          <w:vertAlign w:val="superscript"/>
-        </w:rPr>
-        <w:t>th</w:t>
-      </w:r>
-      <w:r>
-        <w:t xml:space="preserve"> century Terra, but thousands of years earlier. While Terran civilization had barely reached the early Iron Age, the Zhodani were launching satellites into orbit and planning trips to their moon, Viepchakl.</w:t>
-      </w:r>
-    </w:p>
-    <w:p>
-      <w:r>
-        <w:t xml:space="preserve">Viepchakl had long been a source of inspiration for the Zhodani – its thin atmosphere produced easily-observed storms across its barren surface, and the red light of Pliebr gave it a pinkish hue that inspired romantic poetry and songs for milennia before. </w:t>
-      </w:r>
-    </w:p>
-    <w:p>
-      <w:r>
-        <w:t>The deserts of Dleqiats, the main continent, had been opened by rail and air routes and the Zhodani had begun to exploit the vast mineral wealth contained within.</w:t>
-      </w:r>
-    </w:p>
-    <w:p>
-      <w:r>
-        <w:t>The moon, naturally, was the next frontier.</w:t>
-      </w:r>
     </w:p>
     <w:p>
       <w:pPr>
-        <w:pStyle w:val="Heading2"/>
-        <w:jc w:val="center"/>
+        <w:spacing w:after="120"/>
       </w:pPr>
       <w:r>
-        <w:t>Post-Dzaqtlas Zhdant</w:t>
+        <w:lastRenderedPageBreak/>
+        <w:t xml:space="preserve">Several careers are open to Dzaqtlas-era Zhdantia characters, depending on the character’s origin. Characters from one of the civilized </w:t>
+      </w:r>
+      <w:r>
+        <w:rPr>
+          <w:i/>
+          <w:iCs/>
+        </w:rPr>
+        <w:t>Dlenchiepr</w:t>
+      </w:r>
+      <w:r>
+        <w:t xml:space="preserve"> houses of Western Dleqiats have many options depending on their level of psionic ability. One with high psionic skill is likely to be a shaman, healer, seer, or a member of the priesthood as either </w:t>
+      </w:r>
+      <w:r>
+        <w:rPr>
+          <w:i/>
+          <w:iCs/>
+        </w:rPr>
+        <w:t>Tozjabr</w:t>
+      </w:r>
+      <w:r>
+        <w:t xml:space="preserve"> (Bringer of the Word) or </w:t>
+      </w:r>
+      <w:r>
+        <w:rPr>
+          <w:i/>
+          <w:iCs/>
+        </w:rPr>
+        <w:t>Tavrchedl</w:t>
+      </w:r>
+      <w:r>
+        <w:t xml:space="preserve"> (Guardian of the Word). Others with less talent may follow any of the “standard” career paths, as outlined in this supplement.</w:t>
+      </w:r>
+    </w:p>
+    <w:p>
+      <w:pPr>
+        <w:spacing w:after="120"/>
+      </w:pPr>
+      <w:r>
+        <w:t xml:space="preserve">Careers follow the same format as outlined in the Core Rules.The full details of each career track are outlined in the next section. The major difference is that Zhdantia characters’ career terms are one </w:t>
+      </w:r>
+      <w:r>
+        <w:rPr>
+          <w:i/>
+          <w:iCs/>
+        </w:rPr>
+        <w:t>Teqozdij</w:t>
+      </w:r>
+      <w:r>
+        <w:t xml:space="preserve"> (Olympiad) of three </w:t>
+      </w:r>
+      <w:r>
+        <w:rPr>
+          <w:i/>
+          <w:iCs/>
+        </w:rPr>
+        <w:t>chten</w:t>
+      </w:r>
+      <w:r>
+        <w:t xml:space="preserve"> or years each. Advanced age affects characters as follows:</w:t>
       </w:r>
     </w:p>
     <w:p/>
     <w:sectPr>
-      <w:type w:val="continuous"/>
       <w:pgSz w:w="12240" w:h="15840"/>
       <w:pgMar w:top="1440" w:right="1080" w:bottom="1440" w:left="1080" w:header="720" w:footer="720" w:gutter="0"/>
       <w:cols w:num="2" w:space="720"/>

</xml_diff>